<commit_message>
Actualizada version de teoria
Subida junto a extension .pdf y .md
</commit_message>
<xml_diff>
--- a/Proyecto/Teoría/Representación del conocimiento.docx
+++ b/Proyecto/Teoría/Representación del conocimiento.docx
@@ -394,6 +394,13 @@
     </w:sdt>
     <w:sdt>
       <w:sdtPr>
+        <w:rPr>
+          <w:rFonts w:asciiTheme="minorHAnsi" w:eastAsiaTheme="minorHAnsi" w:hAnsiTheme="minorHAnsi" w:cstheme="minorBidi"/>
+          <w:color w:val="auto"/>
+          <w:sz w:val="22"/>
+          <w:szCs w:val="22"/>
+          <w:lang w:eastAsia="en-US"/>
+        </w:rPr>
         <w:id w:val="1372494921"/>
         <w:docPartObj>
           <w:docPartGallery w:val="Table of Contents"/>
@@ -402,13 +409,8 @@
       </w:sdtPr>
       <w:sdtEndPr>
         <w:rPr>
-          <w:rFonts w:asciiTheme="minorHAnsi" w:eastAsiaTheme="minorHAnsi" w:hAnsiTheme="minorHAnsi" w:cstheme="minorBidi"/>
           <w:b/>
           <w:bCs/>
-          <w:color w:val="auto"/>
-          <w:sz w:val="22"/>
-          <w:szCs w:val="22"/>
-          <w:lang w:eastAsia="en-US"/>
         </w:rPr>
       </w:sdtEndPr>
       <w:sdtContent>
@@ -1126,23 +1128,7 @@
                 <w:noProof/>
                 <w:lang w:val="en-GB"/>
               </w:rPr>
-              <w:t>Biblio</w:t>
-            </w:r>
-            <w:r>
-              <w:rPr>
-                <w:rStyle w:val="Hipervnculo"/>
-                <w:noProof/>
-                <w:lang w:val="en-GB"/>
-              </w:rPr>
-              <w:t>g</w:t>
-            </w:r>
-            <w:r>
-              <w:rPr>
-                <w:rStyle w:val="Hipervnculo"/>
-                <w:noProof/>
-                <w:lang w:val="en-GB"/>
-              </w:rPr>
-              <w:t>rafía</w:t>
+              <w:t>Bibliografía</w:t>
             </w:r>
             <w:r>
               <w:rPr>
@@ -1236,7 +1222,39 @@
     </w:p>
     <w:p>
       <w:r>
-        <w:t xml:space="preserve">Según el artículo “What is a Knowledge Representation”, una representación del conocimiento </w:t>
+        <w:t>Según el artículo “</w:t>
+      </w:r>
+      <w:proofErr w:type="spellStart"/>
+      <w:r>
+        <w:t>What</w:t>
+      </w:r>
+      <w:proofErr w:type="spellEnd"/>
+      <w:r>
+        <w:t xml:space="preserve"> </w:t>
+      </w:r>
+      <w:proofErr w:type="spellStart"/>
+      <w:r>
+        <w:t>is</w:t>
+      </w:r>
+      <w:proofErr w:type="spellEnd"/>
+      <w:r>
+        <w:t xml:space="preserve"> a </w:t>
+      </w:r>
+      <w:proofErr w:type="spellStart"/>
+      <w:r>
+        <w:t>Knowledge</w:t>
+      </w:r>
+      <w:proofErr w:type="spellEnd"/>
+      <w:r>
+        <w:t xml:space="preserve"> </w:t>
+      </w:r>
+      <w:proofErr w:type="spellStart"/>
+      <w:r>
+        <w:t>Representation</w:t>
+      </w:r>
+      <w:proofErr w:type="spellEnd"/>
+      <w:r>
+        <w:t xml:space="preserve">”, una representación del conocimiento </w:t>
       </w:r>
       <w:r>
         <w:t>puede tener 5 roles:</w:t>
@@ -1323,10 +1341,24 @@
     </w:p>
     <w:p>
       <w:r>
-        <w:t>La redes IS-AS son</w:t>
-      </w:r>
-      <w:r>
-        <w:t xml:space="preserve"> el tipo de red semántica mas común, aunque los enlaces que crean estas redes también estén presentes en grafos</w:t>
+        <w:t>La</w:t>
+      </w:r>
+      <w:r>
+        <w:t>s</w:t>
+      </w:r>
+      <w:r>
+        <w:t xml:space="preserve"> redes IS-AS son</w:t>
+      </w:r>
+      <w:r>
+        <w:t xml:space="preserve"> el tipo de red semántica </w:t>
+      </w:r>
+      <w:proofErr w:type="spellStart"/>
+      <w:r>
+        <w:t>mas</w:t>
+      </w:r>
+      <w:proofErr w:type="spellEnd"/>
+      <w:r>
+        <w:t xml:space="preserve"> común, aunque los enlaces que crean estas redes también estén presentes en grafos</w:t>
       </w:r>
       <w:r>
         <w:t xml:space="preserve"> conceptuales</w:t>
@@ -1512,9 +1544,14 @@
       </w:pPr>
       <w:bookmarkStart w:id="4" w:name="_Toc42447182"/>
       <w:r>
-        <w:t>Marcos o Frames</w:t>
+        <w:t xml:space="preserve">Marcos o </w:t>
+      </w:r>
+      <w:proofErr w:type="spellStart"/>
+      <w:r>
+        <w:t>Frames</w:t>
       </w:r>
       <w:bookmarkEnd w:id="4"/>
+      <w:proofErr w:type="spellEnd"/>
     </w:p>
     <w:p>
       <w:r>
@@ -1529,13 +1566,37 @@
     </w:p>
     <w:p>
       <w:r>
-        <w:t xml:space="preserve">"Un Frame es una estructura de datos para representar una situación estereotipada... </w:t>
+        <w:t xml:space="preserve">"Un </w:t>
+      </w:r>
+      <w:proofErr w:type="spellStart"/>
+      <w:r>
+        <w:t>Frame</w:t>
+      </w:r>
+      <w:proofErr w:type="spellEnd"/>
+      <w:r>
+        <w:t xml:space="preserve"> es una estructura de datos para representar una situación estereotipada... </w:t>
       </w:r>
       <w:r>
         <w:t>P</w:t>
       </w:r>
       <w:r>
-        <w:t>odemos pensar en un Frame como una red de nodos y relaciones. Los 'niveles superiores' de un Frame son fijos y representan cosas que son siempre ciertas en la situación supuesta. Los niveles inferiores tienen muchos terminales - 'slots' que tienen que llenarse con instancias o datos específicos...</w:t>
+        <w:t xml:space="preserve">odemos pensar en un </w:t>
+      </w:r>
+      <w:proofErr w:type="spellStart"/>
+      <w:r>
+        <w:t>Frame</w:t>
+      </w:r>
+      <w:proofErr w:type="spellEnd"/>
+      <w:r>
+        <w:t xml:space="preserve"> como una red de nodos y relaciones. Los 'niveles superiores' de un </w:t>
+      </w:r>
+      <w:proofErr w:type="spellStart"/>
+      <w:r>
+        <w:t>Frame</w:t>
+      </w:r>
+      <w:proofErr w:type="spellEnd"/>
+      <w:r>
+        <w:t xml:space="preserve"> son fijos y representan cosas que son siempre ciertas en la situación supuesta. Los niveles inferiores tienen muchos terminales - 'slots' que tienen que llenarse con instancias o datos específicos...</w:t>
       </w:r>
       <w:r>
         <w:t xml:space="preserve"> </w:t>
@@ -1717,7 +1778,13 @@
     </w:p>
     <w:p>
       <w:r>
-        <w:t>Una definición mas concreta de ontología en este ámbito, dado por Wigand en 1997 es:</w:t>
+        <w:t xml:space="preserve">Una definición </w:t>
+      </w:r>
+      <w:r>
+        <w:t>más</w:t>
+      </w:r>
+      <w:r>
+        <w:t xml:space="preserve"> concreta de ontología en este ámbito, dado por Wigand en 1997 es:</w:t>
       </w:r>
     </w:p>
     <w:p>
@@ -1727,7 +1794,19 @@
     </w:p>
     <w:p>
       <w:r>
-        <w:t>Para la situación de este documento, al hablar de ontologías, debemos especificar a qué tipo de sistemas sistemas nos referimos. Según Gomez-Perez (2004), los componentes de una ontología son:</w:t>
+        <w:t>Para la situación de este documento, al hablar de ontologías, debemos especificar a qué tipo de sistemas nos referimos. Según G</w:t>
+      </w:r>
+      <w:r>
+        <w:t>ó</w:t>
+      </w:r>
+      <w:r>
+        <w:t>mez-</w:t>
+      </w:r>
+      <w:r>
+        <w:t>Pérez</w:t>
+      </w:r>
+      <w:r>
+        <w:t xml:space="preserve"> (2004), los componentes de una ontología son:</w:t>
       </w:r>
     </w:p>
     <w:p>
@@ -1880,8 +1959,30 @@
           <w:rPr>
             <w:rStyle w:val="Hipervnculo"/>
           </w:rPr>
-          <w:t>IEEE Standard Upper Ontology</w:t>
+          <w:t xml:space="preserve">IEEE Standard </w:t>
         </w:r>
+        <w:proofErr w:type="spellStart"/>
+        <w:r>
+          <w:rPr>
+            <w:rStyle w:val="Hipervnculo"/>
+          </w:rPr>
+          <w:t>Upper</w:t>
+        </w:r>
+        <w:proofErr w:type="spellEnd"/>
+        <w:r>
+          <w:rPr>
+            <w:rStyle w:val="Hipervnculo"/>
+          </w:rPr>
+          <w:t xml:space="preserve"> </w:t>
+        </w:r>
+        <w:proofErr w:type="spellStart"/>
+        <w:r>
+          <w:rPr>
+            <w:rStyle w:val="Hipervnculo"/>
+          </w:rPr>
+          <w:t>Ontology</w:t>
+        </w:r>
+        <w:proofErr w:type="spellEnd"/>
       </w:hyperlink>
       <w:r>
         <w:t xml:space="preserve"> y </w:t>
@@ -1906,6 +2007,7 @@
         </w:rPr>
       </w:pPr>
       <w:bookmarkStart w:id="10" w:name="_Toc42447188"/>
+      <w:proofErr w:type="spellStart"/>
       <w:r>
         <w:rPr>
           <w:lang w:val="en-GB"/>
@@ -1914,6 +2016,7 @@
         <w:t>Bibliografía</w:t>
       </w:r>
       <w:bookmarkEnd w:id="10"/>
+      <w:proofErr w:type="spellEnd"/>
     </w:p>
     <w:p>
       <w:pPr>
@@ -1945,8 +2048,30 @@
         <w:rPr>
           <w:lang w:val="en-GB"/>
         </w:rPr>
-        <w:t>Randall Davis, Howard Shrobe, and Peter Szolovits</w:t>
-      </w:r>
+        <w:t xml:space="preserve">Randall Davis, Howard </w:t>
+      </w:r>
+      <w:proofErr w:type="spellStart"/>
+      <w:r>
+        <w:rPr>
+          <w:lang w:val="en-GB"/>
+        </w:rPr>
+        <w:t>Shrobe</w:t>
+      </w:r>
+      <w:proofErr w:type="spellEnd"/>
+      <w:r>
+        <w:rPr>
+          <w:lang w:val="en-GB"/>
+        </w:rPr>
+        <w:t xml:space="preserve">, and Peter </w:t>
+      </w:r>
+      <w:proofErr w:type="spellStart"/>
+      <w:r>
+        <w:rPr>
+          <w:lang w:val="en-GB"/>
+        </w:rPr>
+        <w:t>Szolovits</w:t>
+      </w:r>
+      <w:proofErr w:type="spellEnd"/>
       <w:r>
         <w:rPr>
           <w:lang w:val="en-GB"/>
@@ -1979,19 +2104,7 @@
           <w:rPr>
             <w:rStyle w:val="Hipervnculo"/>
           </w:rPr>
-          <w:t>https://www.researchgate.net/profile/Alfredo_Simon-Cuevas/publication/32139</w:t>
-        </w:r>
-        <w:r>
-          <w:rPr>
-            <w:rStyle w:val="Hipervnculo"/>
-          </w:rPr>
-          <w:t>7</w:t>
-        </w:r>
-        <w:r>
-          <w:rPr>
-            <w:rStyle w:val="Hipervnculo"/>
-          </w:rPr>
-          <w:t>690_Las_ontologias_en_la_representacion_del_conocimiento/links/5a2079180f7e9b4d1927e80a/Las-ontologias-en-la-representacion-del-conocimiento.pdf</w:t>
+          <w:t>https://www.researchgate.net/profile/Alfredo_Simon-Cuevas/publication/321397690_Las_ontologias_en_la_representacion_del_conocimiento/links/5a2079180f7e9b4d1927e80a/Las-ontologias-en-la-representacion-del-conocimiento.pdf</w:t>
         </w:r>
       </w:hyperlink>
     </w:p>
@@ -3549,7 +3662,7 @@
     <w:charset w:val="00"/>
     <w:family w:val="roman"/>
     <w:pitch w:val="variable"/>
-    <w:sig w:usb0="E0002AFF" w:usb1="C0007843" w:usb2="00000009" w:usb3="00000000" w:csb0="000001FF" w:csb1="00000000"/>
+    <w:sig w:usb0="E0002EFF" w:usb1="C000785B" w:usb2="00000009" w:usb3="00000000" w:csb0="000001FF" w:csb1="00000000"/>
   </w:font>
   <w:font w:name="Courier New">
     <w:panose1 w:val="02070309020205020404"/>
@@ -3570,14 +3683,14 @@
     <w:charset w:val="00"/>
     <w:family w:val="swiss"/>
     <w:pitch w:val="variable"/>
-    <w:sig w:usb0="E0002AFF" w:usb1="4000ACFF" w:usb2="00000001" w:usb3="00000000" w:csb0="000001FF" w:csb1="00000000"/>
+    <w:sig w:usb0="E4002EFF" w:usb1="C000247B" w:usb2="00000009" w:usb3="00000000" w:csb0="000001FF" w:csb1="00000000"/>
   </w:font>
   <w:font w:name="Calibri Light">
     <w:panose1 w:val="020F0302020204030204"/>
     <w:charset w:val="00"/>
     <w:family w:val="swiss"/>
     <w:pitch w:val="variable"/>
-    <w:sig w:usb0="A0002AEF" w:usb1="4000207B" w:usb2="00000000" w:usb3="00000000" w:csb0="000001FF" w:csb1="00000000"/>
+    <w:sig w:usb0="E4002EFF" w:usb1="C000247B" w:usb2="00000009" w:usb3="00000000" w:csb0="000001FF" w:csb1="00000000"/>
   </w:font>
 </w:fonts>
 </file>
@@ -3601,6 +3714,7 @@
     <w:rsidRoot w:val="00FD41D4"/>
     <w:rsid w:val="005A5146"/>
     <w:rsid w:val="00B13685"/>
+    <w:rsid w:val="00CF3E76"/>
     <w:rsid w:val="00FC6A01"/>
     <w:rsid w:val="00FD41D4"/>
   </w:rsids>

</xml_diff>